<commit_message>
deliverable file with DMA enhancements
</commit_message>
<xml_diff>
--- a/memoria/Memoria microcontrolador.docx
+++ b/memoria/Memoria microcontrolador.docx
@@ -1759,8 +1759,6 @@
       <w:r>
         <w:br w:type="page"/>
       </w:r>
-      <w:bookmarkStart w:id="0" w:name="_GoBack"/>
-      <w:bookmarkEnd w:id="0"/>
     </w:p>
     <w:p>
       <w:pPr>
@@ -1770,11 +1768,11 @@
           <w:numId w:val="3"/>
         </w:numPr>
       </w:pPr>
-      <w:bookmarkStart w:id="1" w:name="_Toc534553512"/>
+      <w:bookmarkStart w:id="0" w:name="_Toc534553512"/>
       <w:r>
         <w:t>Introducción</w:t>
       </w:r>
-      <w:bookmarkEnd w:id="1"/>
+      <w:bookmarkEnd w:id="0"/>
     </w:p>
     <w:p>
       <w:pPr>
@@ -1895,14 +1893,14 @@
           <w:numId w:val="3"/>
         </w:numPr>
       </w:pPr>
-      <w:bookmarkStart w:id="2" w:name="_Toc534553513"/>
+      <w:bookmarkStart w:id="1" w:name="_Toc534553513"/>
       <w:r>
         <w:t>Objetivo</w:t>
       </w:r>
       <w:r>
         <w:t>s</w:t>
       </w:r>
-      <w:bookmarkEnd w:id="2"/>
+      <w:bookmarkEnd w:id="1"/>
     </w:p>
     <w:p>
       <w:pPr>
@@ -1994,11 +1992,11 @@
           <w:numId w:val="3"/>
         </w:numPr>
       </w:pPr>
-      <w:bookmarkStart w:id="3" w:name="_Toc534553514"/>
+      <w:bookmarkStart w:id="2" w:name="_Toc534553514"/>
       <w:r>
         <w:t>Descripción de la arquitectura</w:t>
       </w:r>
-      <w:bookmarkEnd w:id="3"/>
+      <w:bookmarkEnd w:id="2"/>
     </w:p>
     <w:p>
       <w:pPr>
@@ -2062,11 +2060,11 @@
           <w:numId w:val="3"/>
         </w:numPr>
       </w:pPr>
-      <w:bookmarkStart w:id="4" w:name="_Toc534553515"/>
+      <w:bookmarkStart w:id="3" w:name="_Toc534553515"/>
       <w:r>
         <w:t>Bloques del sistema</w:t>
       </w:r>
-      <w:bookmarkEnd w:id="4"/>
+      <w:bookmarkEnd w:id="3"/>
     </w:p>
     <w:p>
       <w:pPr>
@@ -2076,11 +2074,11 @@
           <w:numId w:val="3"/>
         </w:numPr>
       </w:pPr>
-      <w:bookmarkStart w:id="5" w:name="_Toc534553516"/>
+      <w:bookmarkStart w:id="4" w:name="_Toc534553516"/>
       <w:r>
         <w:t>Interfaz RS232</w:t>
       </w:r>
-      <w:bookmarkEnd w:id="5"/>
+      <w:bookmarkEnd w:id="4"/>
     </w:p>
     <w:p>
       <w:pPr>
@@ -2113,11 +2111,11 @@
           <w:numId w:val="3"/>
         </w:numPr>
       </w:pPr>
-      <w:bookmarkStart w:id="6" w:name="_Toc534553517"/>
+      <w:bookmarkStart w:id="5" w:name="_Toc534553517"/>
       <w:r>
         <w:t>Memoria RAM</w:t>
       </w:r>
-      <w:bookmarkEnd w:id="6"/>
+      <w:bookmarkEnd w:id="5"/>
     </w:p>
     <w:p>
       <w:pPr>
@@ -2146,11 +2144,11 @@
           <w:numId w:val="3"/>
         </w:numPr>
       </w:pPr>
-      <w:bookmarkStart w:id="7" w:name="_Toc534553518"/>
+      <w:bookmarkStart w:id="6" w:name="_Toc534553518"/>
       <w:r>
         <w:t>Controlador DMA</w:t>
       </w:r>
-      <w:bookmarkEnd w:id="7"/>
+      <w:bookmarkEnd w:id="6"/>
     </w:p>
     <w:p>
       <w:pPr>
@@ -2179,11 +2177,11 @@
           <w:numId w:val="3"/>
         </w:numPr>
       </w:pPr>
-      <w:bookmarkStart w:id="8" w:name="_Toc534553519"/>
+      <w:bookmarkStart w:id="7" w:name="_Toc534553519"/>
       <w:r>
         <w:t>Memoria ROM</w:t>
       </w:r>
-      <w:bookmarkEnd w:id="8"/>
+      <w:bookmarkEnd w:id="7"/>
     </w:p>
     <w:p>
       <w:pPr>
@@ -2291,11 +2289,11 @@
           <w:numId w:val="3"/>
         </w:numPr>
       </w:pPr>
-      <w:bookmarkStart w:id="9" w:name="_Toc534553520"/>
+      <w:bookmarkStart w:id="8" w:name="_Toc534553520"/>
       <w:r>
         <w:t>ALU</w:t>
       </w:r>
-      <w:bookmarkEnd w:id="9"/>
+      <w:bookmarkEnd w:id="8"/>
     </w:p>
     <w:p>
       <w:pPr>
@@ -2871,11 +2869,11 @@
           <w:numId w:val="3"/>
         </w:numPr>
       </w:pPr>
-      <w:bookmarkStart w:id="10" w:name="_Toc534553521"/>
+      <w:bookmarkStart w:id="9" w:name="_Toc534553521"/>
       <w:r>
         <w:t>CPU</w:t>
       </w:r>
-      <w:bookmarkEnd w:id="10"/>
+      <w:bookmarkEnd w:id="9"/>
     </w:p>
     <w:p>
       <w:pPr>
@@ -3063,11 +3061,11 @@
           <w:numId w:val="3"/>
         </w:numPr>
       </w:pPr>
-      <w:bookmarkStart w:id="11" w:name="_Toc534553522"/>
+      <w:bookmarkStart w:id="10" w:name="_Toc534553522"/>
       <w:r>
         <w:t>Fichero ‘top’</w:t>
       </w:r>
-      <w:bookmarkEnd w:id="11"/>
+      <w:bookmarkEnd w:id="10"/>
     </w:p>
     <w:p>
       <w:pPr>
@@ -3299,6 +3297,9 @@
       </w:r>
     </w:p>
     <w:p>
+      <w:pPr>
+        <w:jc w:val="both"/>
+      </w:pPr>
       <w:r>
         <w:t>Cada conjunto de instrucciones se ejecuta cada 50 microsegundos ya que se comparten salidas en la entidad.</w:t>
       </w:r>
@@ -3311,13 +3312,16 @@
           <w:numId w:val="3"/>
         </w:numPr>
       </w:pPr>
-      <w:bookmarkStart w:id="12" w:name="_Toc534553523"/>
+      <w:bookmarkStart w:id="11" w:name="_Toc534553523"/>
       <w:r>
         <w:t>Bancos de pruebas</w:t>
       </w:r>
-      <w:bookmarkEnd w:id="12"/>
-    </w:p>
-    <w:p>
+      <w:bookmarkEnd w:id="11"/>
+    </w:p>
+    <w:p>
+      <w:pPr>
+        <w:jc w:val="both"/>
+      </w:pPr>
       <w:r>
         <w:t>En esta sección se resumen los bancos de pruebas realizados para comprobar el correcto funcionamiento del sistema completo.</w:t>
       </w:r>
@@ -3329,6 +3333,7 @@
           <w:ilvl w:val="0"/>
           <w:numId w:val="6"/>
         </w:numPr>
+        <w:jc w:val="both"/>
       </w:pPr>
       <w:r>
         <w:t xml:space="preserve">Fichero </w:t>
@@ -3349,6 +3354,7 @@
           <w:ilvl w:val="0"/>
           <w:numId w:val="6"/>
         </w:numPr>
+        <w:jc w:val="both"/>
       </w:pPr>
       <w:r>
         <w:t xml:space="preserve">Fichero </w:t>
@@ -3369,6 +3375,7 @@
           <w:ilvl w:val="0"/>
           <w:numId w:val="6"/>
         </w:numPr>
+        <w:jc w:val="both"/>
       </w:pPr>
       <w:r>
         <w:t xml:space="preserve">Fichero </w:t>
@@ -3389,6 +3396,7 @@
           <w:ilvl w:val="0"/>
           <w:numId w:val="6"/>
         </w:numPr>
+        <w:jc w:val="both"/>
       </w:pPr>
       <w:r>
         <w:t xml:space="preserve">Fichero </w:t>
@@ -3407,6 +3415,7 @@
           <w:ilvl w:val="0"/>
           <w:numId w:val="6"/>
         </w:numPr>
+        <w:jc w:val="both"/>
       </w:pPr>
       <w:r>
         <w:t xml:space="preserve">Fichero </w:t>
@@ -3421,6 +3430,9 @@
       <w:proofErr w:type="spellEnd"/>
     </w:p>
     <w:p>
+      <w:pPr>
+        <w:jc w:val="both"/>
+      </w:pPr>
       <w:r>
         <w:t xml:space="preserve">Con ayuda del fichero </w:t>
       </w:r>
@@ -3453,18 +3465,195 @@
           <w:numId w:val="3"/>
         </w:numPr>
       </w:pPr>
-      <w:bookmarkStart w:id="13" w:name="_Toc534553524"/>
+      <w:bookmarkStart w:id="12" w:name="_Toc534553524"/>
       <w:r>
         <w:t>Mejoras</w:t>
       </w:r>
+      <w:bookmarkEnd w:id="12"/>
+    </w:p>
+    <w:p>
+      <w:pPr>
+        <w:tabs>
+          <w:tab w:val="left" w:pos="1005"/>
+        </w:tabs>
+        <w:jc w:val="both"/>
+      </w:pPr>
+      <w:r>
+        <w:t xml:space="preserve">Tras la comprobación del </w:t>
+      </w:r>
+      <w:proofErr w:type="spellStart"/>
+      <w:r>
+        <w:rPr>
+          <w:i/>
+        </w:rPr>
+        <w:t>tb_PICtop.vhd</w:t>
+      </w:r>
+      <w:proofErr w:type="spellEnd"/>
+      <w:r>
+        <w:rPr>
+          <w:i/>
+        </w:rPr>
+        <w:t xml:space="preserve"> </w:t>
+      </w:r>
+      <w:r>
+        <w:t>en la simulación “post-</w:t>
+      </w:r>
+      <w:proofErr w:type="spellStart"/>
+      <w:r>
+        <w:t>implementation</w:t>
+      </w:r>
+      <w:proofErr w:type="spellEnd"/>
+      <w:r>
+        <w:t xml:space="preserve"> </w:t>
+      </w:r>
+      <w:proofErr w:type="spellStart"/>
+      <w:r>
+        <w:t>timing</w:t>
+      </w:r>
+      <w:proofErr w:type="spellEnd"/>
+      <w:r>
+        <w:t xml:space="preserve">” y su correcto funcionamiento en la FPGA se procedió a realizar </w:t>
+      </w:r>
+      <w:r>
+        <w:t>una mejoras propuesta</w:t>
+      </w:r>
+      <w:r>
+        <w:t xml:space="preserve"> por el profesor. </w:t>
+      </w:r>
+    </w:p>
+    <w:p>
+      <w:pPr>
+        <w:pStyle w:val="Ttulo2"/>
+        <w:numPr>
+          <w:ilvl w:val="1"/>
+          <w:numId w:val="3"/>
+        </w:numPr>
+      </w:pPr>
+      <w:r>
+        <w:t>Paralelismo de la unidad DMA</w:t>
+      </w:r>
+    </w:p>
+    <w:p>
+      <w:pPr>
+        <w:jc w:val="both"/>
+      </w:pPr>
+      <w:r>
+        <w:t>Esta modificación s</w:t>
+      </w:r>
+      <w:r>
+        <w:t>e realizó con la finalidad de dividir la carga de trabajo del bloque DMA en dos, es decir, que un solo bloque (</w:t>
+      </w:r>
+      <w:r>
+        <w:rPr>
+          <w:i/>
+        </w:rPr>
+        <w:t>DMA_R</w:t>
+      </w:r>
+      <w:r>
+        <w:t>) se encargue de las recepciones y avise de que el bus lo tiene ocupado, para que la otra parte (</w:t>
+      </w:r>
+      <w:r>
+        <w:rPr>
+          <w:i/>
+        </w:rPr>
+        <w:t>DMA_T</w:t>
+      </w:r>
+      <w:r>
+        <w:t>) no pueda usarlo para enviar</w:t>
+      </w:r>
+      <w:r>
+        <w:t>.</w:t>
+      </w:r>
+    </w:p>
+    <w:p>
+      <w:pPr>
+        <w:jc w:val="both"/>
+      </w:pPr>
+      <w:r>
+        <w:t>Para ello se han incluido dos señales nuevas en cada módulo:</w:t>
+      </w:r>
+    </w:p>
+    <w:p>
+      <w:pPr>
+        <w:pStyle w:val="Prrafodelista"/>
+        <w:numPr>
+          <w:ilvl w:val="0"/>
+          <w:numId w:val="5"/>
+        </w:numPr>
+        <w:jc w:val="both"/>
+      </w:pPr>
+      <w:proofErr w:type="spellStart"/>
+      <w:r>
+        <w:rPr>
+          <w:i/>
+        </w:rPr>
+        <w:t>Flag_DMA_R</w:t>
+      </w:r>
+      <w:proofErr w:type="spellEnd"/>
+      <w:r>
+        <w:t xml:space="preserve">. Esta señal sale del módulo de control de la recepción y va al módulo de control de la transmisión. Cuando la recepción se encuentra ocupada, esta señal se pone a ‘1’ y bloquea la </w:t>
+      </w:r>
+      <w:r>
+        <w:rPr>
+          <w:i/>
+        </w:rPr>
+        <w:t>DMA_T</w:t>
+      </w:r>
+      <w:r>
+        <w:rPr>
+          <w:i/>
+        </w:rPr>
+        <w:t xml:space="preserve"> </w:t>
+      </w:r>
+      <w:r>
+        <w:t>para que no pueda utilizar los buses de datos.</w:t>
+      </w:r>
+    </w:p>
+    <w:p>
+      <w:pPr>
+        <w:pStyle w:val="Prrafodelista"/>
+        <w:numPr>
+          <w:ilvl w:val="0"/>
+          <w:numId w:val="5"/>
+        </w:numPr>
+        <w:jc w:val="both"/>
+      </w:pPr>
+      <w:proofErr w:type="spellStart"/>
+      <w:r>
+        <w:rPr>
+          <w:i/>
+        </w:rPr>
+        <w:t>Flag_DMA_T</w:t>
+      </w:r>
+      <w:proofErr w:type="spellEnd"/>
+      <w:r>
+        <w:t>.</w:t>
+      </w:r>
+      <w:r>
+        <w:t xml:space="preserve"> Esta señal tiene exactamente la misma función que la anterior pero desde el punto de vista de la transmisión.</w:t>
+      </w:r>
+    </w:p>
+    <w:p>
+      <w:pPr>
+        <w:jc w:val="both"/>
+      </w:pPr>
+      <w:r>
+        <w:t xml:space="preserve">De esta forma el resultado son dos módulos independientes que se conectan en el fichero </w:t>
+      </w:r>
+      <w:proofErr w:type="spellStart"/>
+      <w:r>
+        <w:rPr>
+          <w:i/>
+        </w:rPr>
+        <w:t>PICtop.vhd</w:t>
+      </w:r>
+      <w:proofErr w:type="spellEnd"/>
+      <w:r>
+        <w:t xml:space="preserve"> para que cada uno pueda desarrollar su función.</w:t>
+      </w:r>
+      <w:bookmarkStart w:id="13" w:name="_GoBack"/>
       <w:bookmarkEnd w:id="13"/>
     </w:p>
-    <w:p>
-      <w:r>
-        <w:t>¿?</w:t>
-      </w:r>
-    </w:p>
-    <w:p/>
     <w:sectPr>
       <w:footerReference w:type="default" r:id="rId14"/>
       <w:pgSz w:w="11906" w:h="16838"/>
@@ -3605,7 +3794,7 @@
                                   <w:noProof/>
                                   <w:color w:val="5B9BD5" w:themeColor="accent1"/>
                                 </w:rPr>
-                                <w:t>1</w:t>
+                                <w:t>5</w:t>
                               </w:r>
                               <w:r>
                                 <w:rPr>
@@ -3716,7 +3905,7 @@
                             <w:noProof/>
                             <w:color w:val="5B9BD5" w:themeColor="accent1"/>
                           </w:rPr>
-                          <w:t>1</w:t>
+                          <w:t>5</w:t>
                         </w:r>
                         <w:r>
                           <w:rPr>
@@ -5405,6 +5594,8 @@
     <w:rsid w:val="004400A8"/>
     <w:rsid w:val="004457F1"/>
     <w:rsid w:val="006C4D6C"/>
+    <w:rsid w:val="008A57D0"/>
+    <w:rsid w:val="00BE0B0A"/>
   </w:rsids>
   <m:mathPr>
     <m:mathFont m:val="Cambria Math"/>
@@ -6091,7 +6282,7 @@
 </file>
 
 <file path=customXml/itemProps2.xml><?xml version="1.0" encoding="utf-8"?>
-<ds:datastoreItem xmlns:ds="http://schemas.openxmlformats.org/officeDocument/2006/customXml" ds:itemID="{94F490E7-B22E-4CEA-8898-1E49B7037700}">
+<ds:datastoreItem xmlns:ds="http://schemas.openxmlformats.org/officeDocument/2006/customXml" ds:itemID="{3C72CA38-8B2F-4AC1-BAA0-01E3C6640E2A}">
   <ds:schemaRefs>
     <ds:schemaRef ds:uri="http://schemas.openxmlformats.org/officeDocument/2006/bibliography"/>
   </ds:schemaRefs>

</xml_diff>